<commit_message>
* EZ-406 Updated templates fix
</commit_message>
<xml_diff>
--- a/Items/Templates/Get cash - approval.docx
+++ b/Items/Templates/Get cash - approval.docx
@@ -1,6 +1,6 @@
 
 <file path=word/document.xml><?xml version="1.0" encoding="utf-8"?>
-<w:document xmlns:ve="http://schemas.openxmlformats.org/markup-compatibility/2006" xmlns:o="urn:schemas-microsoft-com:office:office" xmlns:r="http://schemas.openxmlformats.org/officeDocument/2006/relationships" xmlns:m="http://schemas.openxmlformats.org/officeDocument/2006/math" xmlns:v="urn:schemas-microsoft-com:vml" xmlns:wp="http://schemas.openxmlformats.org/drawingml/2006/wordprocessingDrawing" xmlns:w10="urn:schemas-microsoft-com:office:word" xmlns:w="http://schemas.openxmlformats.org/wordprocessingml/2006/main" xmlns:wne="http://schemas.microsoft.com/office/word/2006/wordml">
+<w:document xmlns:wpc="http://schemas.microsoft.com/office/word/2010/wordprocessingCanvas" xmlns:mc="http://schemas.openxmlformats.org/markup-compatibility/2006" xmlns:o="urn:schemas-microsoft-com:office:office" xmlns:r="http://schemas.openxmlformats.org/officeDocument/2006/relationships" xmlns:m="http://schemas.openxmlformats.org/officeDocument/2006/math" xmlns:v="urn:schemas-microsoft-com:vml" xmlns:wp14="http://schemas.microsoft.com/office/word/2010/wordprocessingDrawing" xmlns:wp="http://schemas.openxmlformats.org/drawingml/2006/wordprocessingDrawing" xmlns:w10="urn:schemas-microsoft-com:office:word" xmlns:w="http://schemas.openxmlformats.org/wordprocessingml/2006/main" xmlns:w14="http://schemas.microsoft.com/office/word/2010/wordml" xmlns:wpg="http://schemas.microsoft.com/office/word/2010/wordprocessingGroup" xmlns:wpi="http://schemas.microsoft.com/office/word/2010/wordprocessingInk" xmlns:wne="http://schemas.microsoft.com/office/word/2006/wordml" xmlns:wps="http://schemas.microsoft.com/office/word/2010/wordprocessingShape" mc:Ignorable="w14 wp14">
   <w:body>
     <w:tbl>
       <w:tblPr>
@@ -10,7 +10,7 @@
           <w:left w:w="0" w:type="dxa"/>
           <w:right w:w="0" w:type="dxa"/>
         </w:tblCellMar>
-        <w:tblLook w:val="00A0"/>
+        <w:tblLook w:val="00A0" w:firstRow="1" w:lastRow="0" w:firstColumn="1" w:lastColumn="0" w:noHBand="0" w:noVBand="0"/>
       </w:tblPr>
       <w:tblGrid>
         <w:gridCol w:w="9000"/>
@@ -85,7 +85,7 @@
                 <w:left w:w="0" w:type="dxa"/>
                 <w:right w:w="0" w:type="dxa"/>
               </w:tblCellMar>
-              <w:tblLook w:val="00A0"/>
+              <w:tblLook w:val="00A0" w:firstRow="1" w:lastRow="0" w:firstColumn="1" w:lastColumn="0" w:noHBand="0" w:noVBand="0"/>
             </w:tblPr>
             <w:tblGrid>
               <w:gridCol w:w="300"/>
@@ -124,21 +124,13 @@
                   </w:pPr>
                   <w:r>
                     <w:rPr>
-                      <w:rFonts w:ascii="Tahoma" w:hAnsi="Tahoma" w:cs="Tahoma"/>
+                      <w:rFonts w:ascii="Tahoma" w:hAnsi="Tahoma" w:cs="Tahoma" w:hint="eastAsia"/>
                       <w:color w:val="1F497D"/>
                       <w:sz w:val="28"/>
                       <w:szCs w:val="28"/>
-                    </w:rPr>
-                    <w:t>Good News! A transfer has been made directly to</w:t>
-                  </w:r>
-                  <w:r>
-                    <w:rPr>
-                      <w:rFonts w:ascii="Tahoma" w:hAnsi="Tahoma" w:cs="Tahoma"/>
-                      <w:color w:val="1F497D"/>
-                      <w:sz w:val="28"/>
-                      <w:szCs w:val="28"/>
-                    </w:rPr>
-                    <w:t xml:space="preserve"> your bank account</w:t>
+                      <w:lang w:val="en-GB"/>
+                    </w:rPr>
+                    <w:t>Welcome to the EZBOB family</w:t>
                   </w:r>
                 </w:p>
               </w:tc>
@@ -222,7 +214,7 @@
                 <w:left w:w="0" w:type="dxa"/>
                 <w:right w:w="0" w:type="dxa"/>
               </w:tblCellMar>
-              <w:tblLook w:val="00A0"/>
+              <w:tblLook w:val="00A0" w:firstRow="1" w:lastRow="0" w:firstColumn="1" w:lastColumn="0" w:noHBand="0" w:noVBand="0"/>
             </w:tblPr>
             <w:tblGrid>
               <w:gridCol w:w="300"/>
@@ -267,250 +259,428 @@
                     <w:spacing w:after="150"/>
                     <w:rPr>
                       <w:rFonts w:ascii="Tahoma" w:hAnsi="Tahoma" w:cs="Tahoma"/>
-                      <w:sz w:val="20"/>
-                      <w:szCs w:val="20"/>
-                    </w:rPr>
-                  </w:pPr>
-                  <w:fldSimple w:instr=" MERGEFIELD  &lt;&lt;FirstName&gt;&gt;  \* MERGEFORMAT ">
+                      <w:i/>
+                    </w:rPr>
+                  </w:pPr>
+                  <w:r>
+                    <w:rPr>
+                      <w:rFonts w:ascii="Tahoma" w:hAnsi="Tahoma" w:cs="Tahoma"/>
+                      <w:i/>
+                    </w:rPr>
+                    <w:t xml:space="preserve">Dear </w:t>
+                  </w:r>
+                  <w:r>
+                    <w:rPr>
+                      <w:rFonts w:ascii="Tahoma" w:hAnsi="Tahoma" w:cs="Tahoma"/>
+                      <w:i/>
+                    </w:rPr>
+                    <w:fldChar w:fldCharType="begin"/>
+                  </w:r>
+                  <w:r>
+                    <w:rPr>
+                      <w:rFonts w:ascii="Tahoma" w:hAnsi="Tahoma" w:cs="Tahoma"/>
+                      <w:i/>
+                    </w:rPr>
+                    <w:instrText xml:space="preserve"> MERGEFIELD  &lt;&lt;FirstName&gt;&gt;  \* MERGEFORMAT </w:instrText>
+                  </w:r>
+                  <w:r>
+                    <w:rPr>
+                      <w:rFonts w:ascii="Tahoma" w:hAnsi="Tahoma" w:cs="Tahoma"/>
+                      <w:i/>
+                    </w:rPr>
+                    <w:fldChar w:fldCharType="separate"/>
+                  </w:r>
+                  <w:r>
+                    <w:rPr>
+                      <w:rFonts w:ascii="Tahoma" w:hAnsi="Tahoma" w:cs="Tahoma"/>
+                      <w:i/>
+                      <w:noProof/>
+                    </w:rPr>
+                    <w:t>«&lt;&lt;FirstName&gt;&gt;»</w:t>
+                  </w:r>
+                  <w:r>
+                    <w:rPr>
+                      <w:rFonts w:ascii="Tahoma" w:hAnsi="Tahoma" w:cs="Tahoma"/>
+                      <w:i/>
+                      <w:noProof/>
+                    </w:rPr>
+                    <w:fldChar w:fldCharType="end"/>
+                  </w:r>
+                  <w:r>
+                    <w:rPr>
+                      <w:rFonts w:ascii="Tahoma" w:hAnsi="Tahoma" w:cs="Tahoma"/>
+                      <w:i/>
+                    </w:rPr>
+                    <w:t xml:space="preserve">, </w:t>
+                  </w:r>
+                </w:p>
+                <w:p>
+                  <w:pPr>
+                    <w:spacing w:after="150"/>
+                    <w:rPr>
+                      <w:rFonts w:ascii="Tahoma" w:hAnsi="Tahoma" w:cs="Tahoma"/>
+                      <w:iCs/>
+                      <w:color w:val="000000"/>
+                      <w:sz w:val="20"/>
+                      <w:szCs w:val="20"/>
+                    </w:rPr>
+                  </w:pPr>
+                </w:p>
+                <w:p>
+                  <w:pPr>
+                    <w:spacing w:after="150"/>
+                    <w:rPr>
+                      <w:rFonts w:ascii="Tahoma" w:hAnsi="Tahoma" w:cs="Tahoma"/>
+                      <w:iCs/>
+                      <w:color w:val="000000"/>
+                      <w:sz w:val="20"/>
+                      <w:szCs w:val="20"/>
+                    </w:rPr>
+                  </w:pPr>
+                  <w:r>
+                    <w:rPr>
+                      <w:rFonts w:ascii="Tahoma" w:hAnsi="Tahoma" w:cs="Tahoma" w:hint="eastAsia"/>
+                      <w:iCs/>
+                      <w:color w:val="000000"/>
+                      <w:sz w:val="20"/>
+                      <w:szCs w:val="20"/>
+                    </w:rPr>
+                    <w:t xml:space="preserve">We want to thank for choosing EZBOB as your funding partner. </w:t>
+                  </w:r>
+                </w:p>
+                <w:p>
+                  <w:pPr>
+                    <w:spacing w:after="150"/>
+                    <w:rPr>
+                      <w:rFonts w:ascii="Tahoma" w:hAnsi="Tahoma" w:cs="Tahoma"/>
+                      <w:iCs/>
+                      <w:color w:val="000000"/>
+                      <w:sz w:val="20"/>
+                      <w:szCs w:val="20"/>
+                    </w:rPr>
+                  </w:pPr>
+                  <w:r>
+                    <w:rPr>
+                      <w:rFonts w:ascii="Tahoma" w:hAnsi="Tahoma" w:cs="Tahoma" w:hint="eastAsia"/>
+                      <w:iCs/>
+                      <w:color w:val="000000"/>
+                      <w:sz w:val="20"/>
+                      <w:szCs w:val="20"/>
+                    </w:rPr>
+                    <w:t xml:space="preserve">You have now joined the thousands of satisfied E-retailers that have taken advantage of our online funding solution.  </w:t>
+                  </w:r>
+                </w:p>
+                <w:p>
+                  <w:pPr>
+                    <w:spacing w:after="150"/>
+                    <w:rPr>
+                      <w:rFonts w:ascii="Tahoma" w:hAnsi="Tahoma" w:cs="Tahoma"/>
+                      <w:iCs/>
+                      <w:color w:val="000000"/>
+                      <w:sz w:val="20"/>
+                      <w:szCs w:val="20"/>
+                    </w:rPr>
+                  </w:pPr>
+                  <w:r>
+                    <w:rPr>
+                      <w:rFonts w:ascii="Tahoma" w:hAnsi="Tahoma" w:cs="Tahoma" w:hint="eastAsia"/>
+                      <w:iCs/>
+                      <w:color w:val="000000"/>
+                      <w:sz w:val="20"/>
+                      <w:szCs w:val="20"/>
+                    </w:rPr>
+                    <w:t xml:space="preserve">As part of our innovative business offering we would like to remind of our decreasing interest rates, you can benefit </w:t>
+                  </w:r>
+                  <w:r>
+                    <w:rPr>
+                      <w:rFonts w:ascii="Tahoma" w:hAnsi="Tahoma" w:cs="Tahoma"/>
+                      <w:iCs/>
+                      <w:color w:val="000000"/>
+                      <w:sz w:val="20"/>
+                      <w:szCs w:val="20"/>
+                    </w:rPr>
+                    <w:t xml:space="preserve">from our reduced monthly interest with savings of up to 20% during the life term of the loan. In addition, should you choose to take another loan you will benefit from up to 30% rate reduction on monthly interest cost. </w:t>
+                  </w:r>
+                </w:p>
+                <w:p>
+                  <w:pPr>
+                    <w:spacing w:after="150"/>
+                    <w:rPr>
+                      <w:rFonts w:ascii="Tahoma" w:hAnsi="Tahoma" w:cs="Tahoma"/>
+                      <w:iCs/>
+                      <w:color w:val="000000"/>
+                      <w:sz w:val="20"/>
+                      <w:szCs w:val="20"/>
+                    </w:rPr>
+                  </w:pPr>
+                  <w:r>
+                    <w:rPr>
+                      <w:rFonts w:ascii="Tahoma" w:hAnsi="Tahoma" w:cs="Tahoma"/>
+                      <w:i/>
+                      <w:sz w:val="20"/>
+                      <w:szCs w:val="20"/>
+                    </w:rPr>
+                    <w:fldChar w:fldCharType="begin"/>
+                  </w:r>
+                  <w:r>
+                    <w:rPr>
+                      <w:rFonts w:ascii="Tahoma" w:hAnsi="Tahoma" w:cs="Tahoma"/>
+                      <w:i/>
+                      <w:sz w:val="20"/>
+                      <w:szCs w:val="20"/>
+                    </w:rPr>
+                    <w:instrText xml:space="preserve"> MERGEFIELD  &lt;&lt;FirstName&gt;&gt;  \* MERGEFORMAT </w:instrText>
+                  </w:r>
+                  <w:r>
+                    <w:rPr>
+                      <w:rFonts w:ascii="Tahoma" w:hAnsi="Tahoma" w:cs="Tahoma"/>
+                      <w:i/>
+                      <w:sz w:val="20"/>
+                      <w:szCs w:val="20"/>
+                    </w:rPr>
+                    <w:fldChar w:fldCharType="separate"/>
+                  </w:r>
+                  <w:r>
+                    <w:rPr>
+                      <w:rFonts w:ascii="Tahoma" w:hAnsi="Tahoma" w:cs="Tahoma"/>
+                      <w:i/>
+                      <w:noProof/>
+                      <w:sz w:val="20"/>
+                      <w:szCs w:val="20"/>
+                    </w:rPr>
+                    <w:t>«&lt;&lt;FirstName&gt;&gt;»</w:t>
+                  </w:r>
+                  <w:r>
+                    <w:rPr>
+                      <w:rFonts w:ascii="Tahoma" w:hAnsi="Tahoma" w:cs="Tahoma"/>
+                      <w:i/>
+                      <w:noProof/>
+                      <w:sz w:val="20"/>
+                      <w:szCs w:val="20"/>
+                    </w:rPr>
+                    <w:fldChar w:fldCharType="end"/>
+                  </w:r>
+                  <w:r>
+                    <w:rPr>
+                      <w:rFonts w:ascii="Tahoma" w:hAnsi="Tahoma" w:cs="Tahoma" w:hint="eastAsia"/>
+                      <w:iCs/>
+                      <w:color w:val="000000"/>
+                      <w:sz w:val="20"/>
+                      <w:szCs w:val="20"/>
+                      <w:lang w:val="en-GB"/>
+                    </w:rPr>
+                    <w:t xml:space="preserve">, we are constantly adding new data sources to our system.  Should you see any data sources in which you </w:t>
+                  </w:r>
+                  <w:bookmarkStart w:id="0" w:name="_GoBack"/>
+                  <w:bookmarkEnd w:id="0"/>
+                  <w:r>
+                    <w:rPr>
+                      <w:rFonts w:ascii="Tahoma" w:hAnsi="Tahoma" w:cs="Tahoma" w:hint="eastAsia"/>
+                      <w:iCs/>
+                      <w:color w:val="000000"/>
+                      <w:sz w:val="20"/>
+                      <w:szCs w:val="20"/>
+                      <w:lang w:val="en-GB"/>
+                    </w:rPr>
+                    <w:t xml:space="preserve">have accounts, link them to EZBOB so we can learn more about your business and we will hopefully be able to offer you a larger funding amount at a better </w:t>
+                  </w:r>
+                  <w:proofErr w:type="gramStart"/>
+                  <w:r>
+                    <w:rPr>
+                      <w:rFonts w:ascii="Tahoma" w:hAnsi="Tahoma" w:cs="Tahoma" w:hint="eastAsia"/>
+                      <w:iCs/>
+                      <w:color w:val="000000"/>
+                      <w:sz w:val="20"/>
+                      <w:szCs w:val="20"/>
+                      <w:lang w:val="en-GB"/>
+                    </w:rPr>
+                    <w:t>rate.</w:t>
+                  </w:r>
+                  <w:proofErr w:type="gramEnd"/>
+                </w:p>
+                <w:p>
+                  <w:pPr>
+                    <w:spacing w:after="150"/>
+                    <w:rPr>
+                      <w:rFonts w:ascii="Tahoma" w:hAnsi="Tahoma" w:cs="Tahoma"/>
+                      <w:iCs/>
+                      <w:color w:val="000000"/>
+                      <w:sz w:val="20"/>
+                      <w:szCs w:val="20"/>
+                      <w:lang w:val="en-GB"/>
+                    </w:rPr>
+                  </w:pPr>
+                  <w:r>
+                    <w:rPr>
+                      <w:rFonts w:ascii="Tahoma" w:hAnsi="Tahoma" w:cs="Tahoma" w:hint="eastAsia"/>
+                      <w:iCs/>
+                      <w:color w:val="000000"/>
+                      <w:sz w:val="20"/>
+                      <w:szCs w:val="20"/>
+                      <w:lang w:val="en-GB"/>
+                    </w:rPr>
+                    <w:t xml:space="preserve">Welcome aboard. </w:t>
+                  </w:r>
+                  <w:proofErr w:type="spellStart"/>
+                  <w:r>
+                    <w:rPr>
+                      <w:rFonts w:ascii="Tahoma" w:hAnsi="Tahoma" w:cs="Tahoma" w:hint="eastAsia"/>
+                      <w:iCs/>
+                      <w:color w:val="000000"/>
+                      <w:sz w:val="20"/>
+                      <w:szCs w:val="20"/>
+                      <w:lang w:val="en-GB"/>
+                    </w:rPr>
+                    <w:t>Shou</w:t>
+                  </w:r>
+                  <w:r>
+                    <w:rPr>
+                      <w:rFonts w:ascii="Tahoma" w:hAnsi="Tahoma" w:cs="Tahoma" w:hint="eastAsia"/>
+                      <w:iCs/>
+                      <w:color w:val="000000"/>
+                      <w:sz w:val="20"/>
+                      <w:szCs w:val="20"/>
+                    </w:rPr>
+                    <w:t>ld</w:t>
+                  </w:r>
+                  <w:proofErr w:type="spellEnd"/>
+                  <w:r>
+                    <w:rPr>
+                      <w:rFonts w:ascii="Tahoma" w:hAnsi="Tahoma" w:cs="Tahoma" w:hint="eastAsia"/>
+                      <w:iCs/>
+                      <w:color w:val="000000"/>
+                      <w:sz w:val="20"/>
+                      <w:szCs w:val="20"/>
+                      <w:lang w:val="en-GB"/>
+                    </w:rPr>
+                    <w:t xml:space="preserve"> you have any questions please don</w:t>
+                  </w:r>
+                  <w:r>
+                    <w:rPr>
+                      <w:rFonts w:ascii="Tahoma" w:hAnsi="Tahoma" w:cs="Tahoma" w:hint="eastAsia"/>
+                      <w:iCs/>
+                      <w:color w:val="000000"/>
+                      <w:sz w:val="20"/>
+                      <w:szCs w:val="20"/>
+                      <w:lang w:val="en-GB"/>
+                    </w:rPr>
+                    <w:t>’</w:t>
+                  </w:r>
+                  <w:r>
+                    <w:rPr>
+                      <w:rFonts w:ascii="Tahoma" w:hAnsi="Tahoma" w:cs="Tahoma" w:hint="eastAsia"/>
+                      <w:iCs/>
+                      <w:color w:val="000000"/>
+                      <w:sz w:val="20"/>
+                      <w:szCs w:val="20"/>
+                      <w:lang w:val="en-GB"/>
+                    </w:rPr>
+                    <w:t xml:space="preserve">t hesitate to contact us </w:t>
+                  </w:r>
+                  <w:r>
+                    <w:rPr>
+                      <w:rFonts w:ascii="Tahoma" w:hAnsi="Tahoma" w:cs="Tahoma" w:hint="eastAsia"/>
+                      <w:iCs/>
+                      <w:color w:val="000000"/>
+                      <w:sz w:val="20"/>
+                      <w:szCs w:val="20"/>
+                    </w:rPr>
+                    <w:t xml:space="preserve">by phone: 0800 011 4787 or via email: </w:t>
+                  </w:r>
+                  <w:hyperlink r:id="rId6" w:history="1">
                     <w:r>
                       <w:rPr>
-                        <w:rFonts w:ascii="Tahoma" w:hAnsi="Tahoma" w:cs="Tahoma"/>
-                        <w:noProof/>
+                        <w:rStyle w:val="Hyperlink"/>
+                        <w:rFonts w:ascii="Tahoma" w:hAnsi="Tahoma" w:cs="Tahoma" w:hint="eastAsia"/>
+                        <w:iCs/>
                         <w:sz w:val="20"/>
                         <w:szCs w:val="20"/>
                       </w:rPr>
-                      <w:t>«&lt;&lt;FirstName&gt;&gt;»</w:t>
-                    </w:r>
-                  </w:fldSimple>
-                  <w:r>
-                    <w:rPr>
-                      <w:rFonts w:ascii="Tahoma" w:hAnsi="Tahoma" w:cs="Tahoma"/>
-                      <w:sz w:val="20"/>
-                      <w:szCs w:val="20"/>
-                    </w:rPr>
-                    <w:t xml:space="preserve">, </w:t>
-                  </w:r>
-                </w:p>
-                <w:p>
-                  <w:pPr>
-                    <w:spacing w:after="150"/>
-                    <w:rPr>
-                      <w:rFonts w:ascii="Tahoma" w:hAnsi="Tahoma" w:cs="Tahoma"/>
-                      <w:sz w:val="20"/>
-                      <w:szCs w:val="20"/>
-                    </w:rPr>
-                  </w:pPr>
-                  <w:r>
-                    <w:rPr>
-                      <w:rFonts w:ascii="Tahoma" w:hAnsi="Tahoma" w:cs="Tahoma"/>
-                      <w:sz w:val="20"/>
-                      <w:szCs w:val="20"/>
-                    </w:rPr>
-                    <w:t xml:space="preserve">We have transferred </w:t>
-                  </w:r>
-                  <w:r>
-                    <w:rPr>
-                      <w:rFonts w:ascii="Tahoma" w:hAnsi="Tahoma" w:cs="Tahoma"/>
-                      <w:b/>
-                      <w:bCs/>
-                      <w:sz w:val="20"/>
-                      <w:szCs w:val="20"/>
-                    </w:rPr>
-                    <w:t>£</w:t>
-                  </w:r>
-                  <w:fldSimple w:instr=" MERGEFIELD  &lt;&lt;CashAmount&gt;&gt;  \* MERGEFORMAT ">
-                    <w:r>
-                      <w:rPr>
-                        <w:rFonts w:ascii="Tahoma" w:hAnsi="Tahoma" w:cs="Tahoma"/>
-                        <w:noProof/>
-                        <w:sz w:val="20"/>
-                        <w:szCs w:val="20"/>
-                      </w:rPr>
-                      <w:t>«&lt;</w:t>
-                    </w:r>
-                    <w:r>
-                      <w:rPr>
-                        <w:rFonts w:ascii="Tahoma" w:hAnsi="Tahoma" w:cs="Tahoma"/>
-                        <w:b/>
-                        <w:bCs/>
-                        <w:noProof/>
-                        <w:sz w:val="20"/>
-                        <w:szCs w:val="20"/>
-                      </w:rPr>
-                      <w:t>&lt;CashAmount&gt;&gt;»</w:t>
-                    </w:r>
-                  </w:fldSimple>
-                  <w:r>
-                    <w:t xml:space="preserve"> </w:t>
-                  </w:r>
-                  <w:r>
-                    <w:rPr>
-                      <w:rFonts w:ascii="Tahoma" w:hAnsi="Tahoma" w:cs="Tahoma"/>
-                      <w:sz w:val="20"/>
-                      <w:szCs w:val="20"/>
-                    </w:rPr>
-                    <w:t>directly</w:t>
-                  </w:r>
-                  <w:r>
-                    <w:t xml:space="preserve"> </w:t>
-                  </w:r>
-                  <w:r>
-                    <w:rPr>
-                      <w:rFonts w:ascii="Tahoma" w:hAnsi="Tahoma" w:cs="Tahoma"/>
-                      <w:sz w:val="20"/>
-                      <w:szCs w:val="20"/>
-                    </w:rPr>
-                    <w:t xml:space="preserve">into your bank account. You were charged </w:t>
-                  </w:r>
-                  <w:r>
-                    <w:rPr>
-                      <w:rFonts w:ascii="Tahoma" w:hAnsi="Tahoma" w:cs="Tahoma"/>
-                      <w:b/>
-                      <w:bCs/>
-                      <w:sz w:val="20"/>
-                      <w:szCs w:val="20"/>
-                    </w:rPr>
-                    <w:t>£</w:t>
-                  </w:r>
-                  <w:fldSimple w:instr=" MERGEFIELD  &lt;&lt;SetUpFee&gt;&gt;  \* MERGEFORMAT ">
-                    <w:r>
-                      <w:rPr>
-                        <w:noProof/>
-                      </w:rPr>
-                      <w:t>«&lt;&lt;SetUpFee&gt;&gt;»</w:t>
-                    </w:r>
-                  </w:fldSimple>
-                  <w:r>
-                    <w:rPr>
-                      <w:noProof/>
-                    </w:rPr>
-                    <w:t xml:space="preserve"> </w:t>
-                  </w:r>
-                  <w:r>
-                    <w:rPr>
-                      <w:rFonts w:ascii="Tahoma" w:hAnsi="Tahoma" w:cs="Tahoma"/>
-                      <w:noProof/>
-                      <w:sz w:val="20"/>
-                      <w:szCs w:val="20"/>
-                    </w:rPr>
-                    <w:t xml:space="preserve">as an origination fee. </w:t>
-                  </w:r>
-                </w:p>
-                <w:p>
-                  <w:pPr>
-                    <w:spacing w:after="150"/>
-                    <w:rPr>
-                      <w:rFonts w:ascii="Tahoma" w:hAnsi="Tahoma" w:cs="Tahoma"/>
-                      <w:sz w:val="20"/>
-                      <w:szCs w:val="20"/>
-                    </w:rPr>
-                  </w:pPr>
-                  <w:r>
-                    <w:rPr>
-                      <w:rFonts w:ascii="Tahoma" w:hAnsi="Tahoma" w:cs="Tahoma"/>
-                      <w:sz w:val="20"/>
-                      <w:szCs w:val="20"/>
-                    </w:rPr>
-                    <w:t xml:space="preserve">Should your bank be a member of Faster Payments Service, funds will arrive in your account within 30 minutes. </w:t>
-                  </w:r>
-                  <w:r>
-                    <w:rPr>
-                      <w:rFonts w:ascii="Tahoma" w:hAnsi="Tahoma" w:cs="Tahoma"/>
-                      <w:sz w:val="20"/>
-                      <w:szCs w:val="20"/>
-                    </w:rPr>
-                    <w:br/>
-                  </w:r>
-                  <w:r>
-                    <w:rPr>
-                      <w:rFonts w:ascii="Tahoma" w:hAnsi="Tahoma" w:cs="Tahoma"/>
-                      <w:sz w:val="20"/>
-                      <w:szCs w:val="20"/>
-                    </w:rPr>
-                    <w:br/>
-                  </w:r>
-                  <w:bookmarkStart w:id="0" w:name="_GoBack"/>
-                  <w:bookmarkEnd w:id="0"/>
-                  <w:r>
-                    <w:rPr>
-                      <w:rFonts w:ascii="Tahoma" w:hAnsi="Tahoma" w:cs="Tahoma"/>
-                      <w:sz w:val="20"/>
-                      <w:szCs w:val="20"/>
-                    </w:rPr>
-                    <w:t xml:space="preserve">If by tomorrow you do not see the funds in your account, please contact </w:t>
-                  </w:r>
-                  <w:hyperlink r:id="rId5" w:history="1">
-                    <w:r>
-                      <w:rPr>
-                        <w:rStyle w:val="Hyperlink"/>
-                        <w:rFonts w:ascii="Tahoma" w:hAnsi="Tahoma" w:cs="Tahoma"/>
-                        <w:sz w:val="20"/>
-                        <w:szCs w:val="20"/>
-                      </w:rPr>
-                      <w:t>accounts@ezbob.com</w:t>
+                      <w:t>customercare@ezbob.com</w:t>
                     </w:r>
                   </w:hyperlink>
-                  <w:r>
-                    <w:rPr>
-                      <w:rFonts w:ascii="Tahoma" w:hAnsi="Tahoma" w:cs="Tahoma"/>
-                      <w:sz w:val="20"/>
-                      <w:szCs w:val="20"/>
-                    </w:rPr>
-                    <w:t>.</w:t>
-                  </w:r>
                 </w:p>
                 <w:p>
                   <w:pPr>
                     <w:spacing w:after="150"/>
                     <w:rPr>
                       <w:rFonts w:ascii="Tahoma" w:hAnsi="Tahoma" w:cs="Tahoma"/>
-                      <w:color w:val="000000"/>
-                      <w:sz w:val="20"/>
-                      <w:szCs w:val="20"/>
-                    </w:rPr>
-                  </w:pPr>
-                  <w:r>
-                    <w:rPr>
-                      <w:rFonts w:ascii="Tahoma" w:hAnsi="Tahoma" w:cs="Tahoma"/>
-                      <w:color w:val="000000"/>
-                      <w:sz w:val="20"/>
-                      <w:szCs w:val="20"/>
-                    </w:rPr>
-                    <w:t xml:space="preserve">Sincerely, </w:t>
-                  </w:r>
+                      <w:i/>
+                      <w:iCs/>
+                      <w:color w:val="000000"/>
+                      <w:lang w:val="en-GB"/>
+                    </w:rPr>
+                  </w:pPr>
                 </w:p>
                 <w:p>
                   <w:pPr>
                     <w:spacing w:after="150"/>
-                  </w:pPr>
-                  <w:r>
-                    <w:rPr>
-                      <w:rFonts w:ascii="Tahoma" w:hAnsi="Tahoma" w:cs="Tahoma"/>
-                      <w:color w:val="000000"/>
-                      <w:sz w:val="20"/>
-                      <w:szCs w:val="20"/>
-                    </w:rPr>
-                    <w:br/>
-                    <w:t>The EZBOB Team</w:t>
-                  </w:r>
-                  <w:r>
-                    <w:rPr>
-                      <w:rFonts w:ascii="Tahoma" w:hAnsi="Tahoma" w:cs="Tahoma"/>
-                      <w:color w:val="808080"/>
-                      <w:sz w:val="20"/>
-                      <w:szCs w:val="20"/>
-                    </w:rPr>
-                    <w:br/>
-                  </w:r>
-                  <w:r>
-                    <w:rPr>
-                      <w:rFonts w:ascii="Tahoma" w:hAnsi="Tahoma" w:cs="Tahoma"/>
-                      <w:color w:val="808080"/>
-                      <w:sz w:val="20"/>
-                      <w:szCs w:val="20"/>
-                    </w:rPr>
-                    <w:br/>
-                  </w:r>
+                    <w:rPr>
+                      <w:rFonts w:ascii="Tahoma" w:hAnsi="Tahoma" w:cs="Tahoma"/>
+                      <w:color w:val="000000"/>
+                    </w:rPr>
+                  </w:pPr>
+                  <w:r>
+                    <w:rPr>
+                      <w:rFonts w:ascii="Tahoma" w:hAnsi="Tahoma" w:cs="Tahoma" w:hint="eastAsia"/>
+                      <w:i/>
+                      <w:iCs/>
+                      <w:color w:val="000000"/>
+                      <w:lang w:val="en-GB"/>
+                    </w:rPr>
+                    <w:t>Sincerely,</w:t>
+                  </w:r>
+                </w:p>
+                <w:p>
+                  <w:pPr>
+                    <w:spacing w:after="150"/>
+                    <w:rPr>
+                      <w:rFonts w:ascii="Tahoma" w:hAnsi="Tahoma" w:cs="Tahoma"/>
+                      <w:color w:val="000000"/>
+                    </w:rPr>
+                  </w:pPr>
+                  <w:r>
+                    <w:rPr>
+                      <w:rFonts w:ascii="Tahoma" w:hAnsi="Tahoma" w:cs="Tahoma" w:hint="eastAsia"/>
+                      <w:i/>
+                      <w:iCs/>
+                      <w:color w:val="000000"/>
+                      <w:lang w:val="en-GB"/>
+                    </w:rPr>
+                    <w:t xml:space="preserve"> </w:t>
+                  </w:r>
+                  <w:r>
+                    <w:rPr>
+                      <w:rFonts w:ascii="Tahoma" w:hAnsi="Tahoma" w:cs="Tahoma" w:hint="eastAsia"/>
+                      <w:i/>
+                      <w:iCs/>
+                      <w:color w:val="000000"/>
+                    </w:rPr>
+                    <w:t xml:space="preserve"> </w:t>
+                  </w:r>
+                </w:p>
+                <w:p>
+                  <w:pPr>
+                    <w:spacing w:after="150"/>
+                    <w:rPr>
+                      <w:rFonts w:ascii="Tahoma" w:hAnsi="Tahoma" w:cs="Tahoma"/>
+                      <w:color w:val="000000"/>
+                    </w:rPr>
+                  </w:pPr>
+                  <w:r>
+                    <w:rPr>
+                      <w:rFonts w:ascii="Tahoma" w:hAnsi="Tahoma" w:cs="Tahoma" w:hint="eastAsia"/>
+                      <w:i/>
+                      <w:iCs/>
+                      <w:color w:val="000000"/>
+                    </w:rPr>
+                    <w:t xml:space="preserve">The EZBOB team </w:t>
+                  </w:r>
+                </w:p>
+                <w:p>
+                  <w:pPr>
+                    <w:spacing w:after="150"/>
+                  </w:pPr>
                   <w:r>
                     <w:rPr>
                       <w:rFonts w:ascii="Tahoma" w:hAnsi="Tahoma" w:cs="Tahoma"/>
@@ -799,7 +969,7 @@
 </file>
 
 <file path=word/numbering.xml><?xml version="1.0" encoding="utf-8"?>
-<w:numbering xmlns:ve="http://schemas.openxmlformats.org/markup-compatibility/2006" xmlns:o="urn:schemas-microsoft-com:office:office" xmlns:r="http://schemas.openxmlformats.org/officeDocument/2006/relationships" xmlns:m="http://schemas.openxmlformats.org/officeDocument/2006/math" xmlns:v="urn:schemas-microsoft-com:vml" xmlns:wp="http://schemas.openxmlformats.org/drawingml/2006/wordprocessingDrawing" xmlns:w10="urn:schemas-microsoft-com:office:word" xmlns:w="http://schemas.openxmlformats.org/wordprocessingml/2006/main" xmlns:wne="http://schemas.microsoft.com/office/word/2006/wordml">
+<w:numbering xmlns:wpc="http://schemas.microsoft.com/office/word/2010/wordprocessingCanvas" xmlns:mc="http://schemas.openxmlformats.org/markup-compatibility/2006" xmlns:o="urn:schemas-microsoft-com:office:office" xmlns:r="http://schemas.openxmlformats.org/officeDocument/2006/relationships" xmlns:m="http://schemas.openxmlformats.org/officeDocument/2006/math" xmlns:v="urn:schemas-microsoft-com:vml" xmlns:wp14="http://schemas.microsoft.com/office/word/2010/wordprocessingDrawing" xmlns:wp="http://schemas.openxmlformats.org/drawingml/2006/wordprocessingDrawing" xmlns:w10="urn:schemas-microsoft-com:office:word" xmlns:w="http://schemas.openxmlformats.org/wordprocessingml/2006/main" xmlns:w14="http://schemas.microsoft.com/office/word/2010/wordml" xmlns:wpg="http://schemas.microsoft.com/office/word/2010/wordprocessingGroup" xmlns:wpi="http://schemas.microsoft.com/office/word/2010/wordprocessingInk" xmlns:wne="http://schemas.microsoft.com/office/word/2006/wordml" xmlns:wps="http://schemas.microsoft.com/office/word/2010/wordprocessingShape" mc:Ignorable="w14 wp14">
   <w:abstractNum w:abstractNumId="0">
     <w:nsid w:val="FFFFFF7C"/>
     <w:multiLevelType w:val="singleLevel"/>
@@ -1034,13 +1204,11 @@
 </file>
 
 <file path=word/styles.xml><?xml version="1.0" encoding="utf-8"?>
-<w:styles xmlns:r="http://schemas.openxmlformats.org/officeDocument/2006/relationships" xmlns:w="http://schemas.openxmlformats.org/wordprocessingml/2006/main">
+<w:styles xmlns:mc="http://schemas.openxmlformats.org/markup-compatibility/2006" xmlns:r="http://schemas.openxmlformats.org/officeDocument/2006/relationships" xmlns:w="http://schemas.openxmlformats.org/wordprocessingml/2006/main" xmlns:w14="http://schemas.microsoft.com/office/word/2010/wordml" mc:Ignorable="w14">
   <w:docDefaults>
     <w:rPrDefault>
       <w:rPr>
         <w:rFonts w:ascii="Calibri" w:eastAsia="Calibri" w:hAnsi="Calibri" w:cs="Arial"/>
-        <w:sz w:val="22"/>
-        <w:szCs w:val="22"/>
         <w:lang w:val="en-US" w:eastAsia="en-US" w:bidi="ar-SA"/>
       </w:rPr>
     </w:rPrDefault>
@@ -1197,15 +1365,14 @@
   </w:style>
   <w:style w:type="character" w:default="1" w:styleId="DefaultParagraphFont">
     <w:name w:val="Default Paragraph Font"/>
-    <w:uiPriority w:val="99"/>
-    <w:semiHidden/>
+    <w:uiPriority w:val="1"/>
+    <w:unhideWhenUsed/>
   </w:style>
   <w:style w:type="table" w:default="1" w:styleId="TableNormal">
     <w:name w:val="Normal Table"/>
     <w:uiPriority w:val="99"/>
     <w:semiHidden/>
     <w:unhideWhenUsed/>
-    <w:qFormat/>
     <w:tblPr>
       <w:tblInd w:w="0" w:type="dxa"/>
       <w:tblCellMar>
@@ -1224,7 +1391,6 @@
   </w:style>
   <w:style w:type="character" w:styleId="Hyperlink">
     <w:name w:val="Hyperlink"/>
-    <w:basedOn w:val="DefaultParagraphFont"/>
     <w:uiPriority w:val="99"/>
     <w:rsid w:val="003B714F"/>
     <w:rPr>
@@ -1244,7 +1410,6 @@
   </w:style>
   <w:style w:type="character" w:styleId="FollowedHyperlink">
     <w:name w:val="FollowedHyperlink"/>
-    <w:basedOn w:val="DefaultParagraphFont"/>
     <w:uiPriority w:val="99"/>
     <w:semiHidden/>
     <w:rsid w:val="003B714F"/>
@@ -1269,7 +1434,6 @@
   </w:style>
   <w:style w:type="character" w:customStyle="1" w:styleId="BalloonTextChar">
     <w:name w:val="Balloon Text Char"/>
-    <w:basedOn w:val="DefaultParagraphFont"/>
     <w:link w:val="BalloonText"/>
     <w:uiPriority w:val="99"/>
     <w:semiHidden/>
@@ -1279,6 +1443,196 @@
       <w:rFonts w:ascii="Tahoma" w:hAnsi="Tahoma" w:cs="Times New Roman"/>
       <w:sz w:val="16"/>
     </w:rPr>
+  </w:style>
+</w:styles>
+</file>
+
+<file path=word/stylesWithEffects.xml><?xml version="1.0" encoding="utf-8"?>
+<w:styles xmlns:wpc="http://schemas.microsoft.com/office/word/2010/wordprocessingCanvas" xmlns:mc="http://schemas.openxmlformats.org/markup-compatibility/2006" xmlns:o="urn:schemas-microsoft-com:office:office" xmlns:r="http://schemas.openxmlformats.org/officeDocument/2006/relationships" xmlns:m="http://schemas.openxmlformats.org/officeDocument/2006/math" xmlns:v="urn:schemas-microsoft-com:vml" xmlns:wp14="http://schemas.microsoft.com/office/word/2010/wordprocessingDrawing" xmlns:wp="http://schemas.openxmlformats.org/drawingml/2006/wordprocessingDrawing" xmlns:w10="urn:schemas-microsoft-com:office:word" xmlns:w="http://schemas.openxmlformats.org/wordprocessingml/2006/main" xmlns:w14="http://schemas.microsoft.com/office/word/2010/wordml" xmlns:wpg="http://schemas.microsoft.com/office/word/2010/wordprocessingGroup" xmlns:wpi="http://schemas.microsoft.com/office/word/2010/wordprocessingInk" xmlns:wne="http://schemas.microsoft.com/office/word/2006/wordml" xmlns:wps="http://schemas.microsoft.com/office/word/2010/wordprocessingShape" mc:Ignorable="w14 wp14">
+  <w:docDefaults>
+    <w:rPrDefault>
+      <w:rPr>
+        <w:rFonts w:asciiTheme="minorHAnsi" w:eastAsiaTheme="minorEastAsia" w:hAnsiTheme="minorHAnsi" w:cstheme="minorBidi"/>
+        <w:sz w:val="22"/>
+        <w:szCs w:val="22"/>
+        <w:lang w:val="en-US" w:eastAsia="en-US" w:bidi="ar-SA"/>
+      </w:rPr>
+    </w:rPrDefault>
+    <w:pPrDefault>
+      <w:pPr>
+        <w:spacing w:after="200" w:line="276" w:lineRule="auto"/>
+      </w:pPr>
+    </w:pPrDefault>
+  </w:docDefaults>
+  <w:latentStyles w:defLockedState="0" w:defUIPriority="99" w:defSemiHidden="1" w:defUnhideWhenUsed="1" w:defQFormat="0" w:count="267">
+    <w:lsdException w:name="Normal" w:semiHidden="0" w:uiPriority="0" w:unhideWhenUsed="0" w:qFormat="1"/>
+    <w:lsdException w:name="heading 1" w:semiHidden="0" w:uiPriority="9" w:unhideWhenUsed="0" w:qFormat="1"/>
+    <w:lsdException w:name="heading 2" w:uiPriority="9" w:qFormat="1"/>
+    <w:lsdException w:name="heading 3" w:uiPriority="9" w:qFormat="1"/>
+    <w:lsdException w:name="heading 4" w:uiPriority="9" w:qFormat="1"/>
+    <w:lsdException w:name="heading 5" w:uiPriority="9" w:qFormat="1"/>
+    <w:lsdException w:name="heading 6" w:uiPriority="9" w:qFormat="1"/>
+    <w:lsdException w:name="heading 7" w:uiPriority="9" w:qFormat="1"/>
+    <w:lsdException w:name="heading 8" w:uiPriority="9" w:qFormat="1"/>
+    <w:lsdException w:name="heading 9" w:uiPriority="9" w:qFormat="1"/>
+    <w:lsdException w:name="toc 1" w:uiPriority="39"/>
+    <w:lsdException w:name="toc 2" w:uiPriority="39"/>
+    <w:lsdException w:name="toc 3" w:uiPriority="39"/>
+    <w:lsdException w:name="toc 4" w:uiPriority="39"/>
+    <w:lsdException w:name="toc 5" w:uiPriority="39"/>
+    <w:lsdException w:name="toc 6" w:uiPriority="39"/>
+    <w:lsdException w:name="toc 7" w:uiPriority="39"/>
+    <w:lsdException w:name="toc 8" w:uiPriority="39"/>
+    <w:lsdException w:name="toc 9" w:uiPriority="39"/>
+    <w:lsdException w:name="caption" w:uiPriority="35" w:qFormat="1"/>
+    <w:lsdException w:name="Title" w:semiHidden="0" w:uiPriority="10" w:unhideWhenUsed="0" w:qFormat="1"/>
+    <w:lsdException w:name="Default Paragraph Font" w:uiPriority="1"/>
+    <w:lsdException w:name="Subtitle" w:semiHidden="0" w:uiPriority="11" w:unhideWhenUsed="0" w:qFormat="1"/>
+    <w:lsdException w:name="Strong" w:semiHidden="0" w:uiPriority="22" w:unhideWhenUsed="0" w:qFormat="1"/>
+    <w:lsdException w:name="Emphasis" w:semiHidden="0" w:uiPriority="20" w:unhideWhenUsed="0" w:qFormat="1"/>
+    <w:lsdException w:name="Table Grid" w:semiHidden="0" w:uiPriority="59" w:unhideWhenUsed="0"/>
+    <w:lsdException w:name="Placeholder Text" w:unhideWhenUsed="0"/>
+    <w:lsdException w:name="No Spacing" w:semiHidden="0" w:uiPriority="1" w:unhideWhenUsed="0" w:qFormat="1"/>
+    <w:lsdException w:name="Light Shading" w:semiHidden="0" w:uiPriority="60" w:unhideWhenUsed="0"/>
+    <w:lsdException w:name="Light List" w:semiHidden="0" w:uiPriority="61" w:unhideWhenUsed="0"/>
+    <w:lsdException w:name="Light Grid" w:semiHidden="0" w:uiPriority="62" w:unhideWhenUsed="0"/>
+    <w:lsdException w:name="Medium Shading 1" w:semiHidden="0" w:uiPriority="63" w:unhideWhenUsed="0"/>
+    <w:lsdException w:name="Medium Shading 2" w:semiHidden="0" w:uiPriority="64" w:unhideWhenUsed="0"/>
+    <w:lsdException w:name="Medium List 1" w:semiHidden="0" w:uiPriority="65" w:unhideWhenUsed="0"/>
+    <w:lsdException w:name="Medium List 2" w:semiHidden="0" w:uiPriority="66" w:unhideWhenUsed="0"/>
+    <w:lsdException w:name="Medium Grid 1" w:semiHidden="0" w:uiPriority="67" w:unhideWhenUsed="0"/>
+    <w:lsdException w:name="Medium Grid 2" w:semiHidden="0" w:uiPriority="68" w:unhideWhenUsed="0"/>
+    <w:lsdException w:name="Medium Grid 3" w:semiHidden="0" w:uiPriority="69" w:unhideWhenUsed="0"/>
+    <w:lsdException w:name="Dark List" w:semiHidden="0" w:uiPriority="70" w:unhideWhenUsed="0"/>
+    <w:lsdException w:name="Colorful Shading" w:semiHidden="0" w:uiPriority="71" w:unhideWhenUsed="0"/>
+    <w:lsdException w:name="Colorful List" w:semiHidden="0" w:uiPriority="72" w:unhideWhenUsed="0"/>
+    <w:lsdException w:name="Colorful Grid" w:semiHidden="0" w:uiPriority="73" w:unhideWhenUsed="0"/>
+    <w:lsdException w:name="Light Shading Accent 1" w:semiHidden="0" w:uiPriority="60" w:unhideWhenUsed="0"/>
+    <w:lsdException w:name="Light List Accent 1" w:semiHidden="0" w:uiPriority="61" w:unhideWhenUsed="0"/>
+    <w:lsdException w:name="Light Grid Accent 1" w:semiHidden="0" w:uiPriority="62" w:unhideWhenUsed="0"/>
+    <w:lsdException w:name="Medium Shading 1 Accent 1" w:semiHidden="0" w:uiPriority="63" w:unhideWhenUsed="0"/>
+    <w:lsdException w:name="Medium Shading 2 Accent 1" w:semiHidden="0" w:uiPriority="64" w:unhideWhenUsed="0"/>
+    <w:lsdException w:name="Medium List 1 Accent 1" w:semiHidden="0" w:uiPriority="65" w:unhideWhenUsed="0"/>
+    <w:lsdException w:name="Revision" w:unhideWhenUsed="0"/>
+    <w:lsdException w:name="List Paragraph" w:semiHidden="0" w:uiPriority="34" w:unhideWhenUsed="0" w:qFormat="1"/>
+    <w:lsdException w:name="Quote" w:semiHidden="0" w:uiPriority="29" w:unhideWhenUsed="0" w:qFormat="1"/>
+    <w:lsdException w:name="Intense Quote" w:semiHidden="0" w:uiPriority="30" w:unhideWhenUsed="0" w:qFormat="1"/>
+    <w:lsdException w:name="Medium List 2 Accent 1" w:semiHidden="0" w:uiPriority="66" w:unhideWhenUsed="0"/>
+    <w:lsdException w:name="Medium Grid 1 Accent 1" w:semiHidden="0" w:uiPriority="67" w:unhideWhenUsed="0"/>
+    <w:lsdException w:name="Medium Grid 2 Accent 1" w:semiHidden="0" w:uiPriority="68" w:unhideWhenUsed="0"/>
+    <w:lsdException w:name="Medium Grid 3 Accent 1" w:semiHidden="0" w:uiPriority="69" w:unhideWhenUsed="0"/>
+    <w:lsdException w:name="Dark List Accent 1" w:semiHidden="0" w:uiPriority="70" w:unhideWhenUsed="0"/>
+    <w:lsdException w:name="Colorful Shading Accent 1" w:semiHidden="0" w:uiPriority="71" w:unhideWhenUsed="0"/>
+    <w:lsdException w:name="Colorful List Accent 1" w:semiHidden="0" w:uiPriority="72" w:unhideWhenUsed="0"/>
+    <w:lsdException w:name="Colorful Grid Accent 1" w:semiHidden="0" w:uiPriority="73" w:unhideWhenUsed="0"/>
+    <w:lsdException w:name="Light Shading Accent 2" w:semiHidden="0" w:uiPriority="60" w:unhideWhenUsed="0"/>
+    <w:lsdException w:name="Light List Accent 2" w:semiHidden="0" w:uiPriority="61" w:unhideWhenUsed="0"/>
+    <w:lsdException w:name="Light Grid Accent 2" w:semiHidden="0" w:uiPriority="62" w:unhideWhenUsed="0"/>
+    <w:lsdException w:name="Medium Shading 1 Accent 2" w:semiHidden="0" w:uiPriority="63" w:unhideWhenUsed="0"/>
+    <w:lsdException w:name="Medium Shading 2 Accent 2" w:semiHidden="0" w:uiPriority="64" w:unhideWhenUsed="0"/>
+    <w:lsdException w:name="Medium List 1 Accent 2" w:semiHidden="0" w:uiPriority="65" w:unhideWhenUsed="0"/>
+    <w:lsdException w:name="Medium List 2 Accent 2" w:semiHidden="0" w:uiPriority="66" w:unhideWhenUsed="0"/>
+    <w:lsdException w:name="Medium Grid 1 Accent 2" w:semiHidden="0" w:uiPriority="67" w:unhideWhenUsed="0"/>
+    <w:lsdException w:name="Medium Grid 2 Accent 2" w:semiHidden="0" w:uiPriority="68" w:unhideWhenUsed="0"/>
+    <w:lsdException w:name="Medium Grid 3 Accent 2" w:semiHidden="0" w:uiPriority="69" w:unhideWhenUsed="0"/>
+    <w:lsdException w:name="Dark List Accent 2" w:semiHidden="0" w:uiPriority="70" w:unhideWhenUsed="0"/>
+    <w:lsdException w:name="Colorful Shading Accent 2" w:semiHidden="0" w:uiPriority="71" w:unhideWhenUsed="0"/>
+    <w:lsdException w:name="Colorful List Accent 2" w:semiHidden="0" w:uiPriority="72" w:unhideWhenUsed="0"/>
+    <w:lsdException w:name="Colorful Grid Accent 2" w:semiHidden="0" w:uiPriority="73" w:unhideWhenUsed="0"/>
+    <w:lsdException w:name="Light Shading Accent 3" w:semiHidden="0" w:uiPriority="60" w:unhideWhenUsed="0"/>
+    <w:lsdException w:name="Light List Accent 3" w:semiHidden="0" w:uiPriority="61" w:unhideWhenUsed="0"/>
+    <w:lsdException w:name="Light Grid Accent 3" w:semiHidden="0" w:uiPriority="62" w:unhideWhenUsed="0"/>
+    <w:lsdException w:name="Medium Shading 1 Accent 3" w:semiHidden="0" w:uiPriority="63" w:unhideWhenUsed="0"/>
+    <w:lsdException w:name="Medium Shading 2 Accent 3" w:semiHidden="0" w:uiPriority="64" w:unhideWhenUsed="0"/>
+    <w:lsdException w:name="Medium List 1 Accent 3" w:semiHidden="0" w:uiPriority="65" w:unhideWhenUsed="0"/>
+    <w:lsdException w:name="Medium List 2 Accent 3" w:semiHidden="0" w:uiPriority="66" w:unhideWhenUsed="0"/>
+    <w:lsdException w:name="Medium Grid 1 Accent 3" w:semiHidden="0" w:uiPriority="67" w:unhideWhenUsed="0"/>
+    <w:lsdException w:name="Medium Grid 2 Accent 3" w:semiHidden="0" w:uiPriority="68" w:unhideWhenUsed="0"/>
+    <w:lsdException w:name="Medium Grid 3 Accent 3" w:semiHidden="0" w:uiPriority="69" w:unhideWhenUsed="0"/>
+    <w:lsdException w:name="Dark List Accent 3" w:semiHidden="0" w:uiPriority="70" w:unhideWhenUsed="0"/>
+    <w:lsdException w:name="Colorful Shading Accent 3" w:semiHidden="0" w:uiPriority="71" w:unhideWhenUsed="0"/>
+    <w:lsdException w:name="Colorful List Accent 3" w:semiHidden="0" w:uiPriority="72" w:unhideWhenUsed="0"/>
+    <w:lsdException w:name="Colorful Grid Accent 3" w:semiHidden="0" w:uiPriority="73" w:unhideWhenUsed="0"/>
+    <w:lsdException w:name="Light Shading Accent 4" w:semiHidden="0" w:uiPriority="60" w:unhideWhenUsed="0"/>
+    <w:lsdException w:name="Light List Accent 4" w:semiHidden="0" w:uiPriority="61" w:unhideWhenUsed="0"/>
+    <w:lsdException w:name="Light Grid Accent 4" w:semiHidden="0" w:uiPriority="62" w:unhideWhenUsed="0"/>
+    <w:lsdException w:name="Medium Shading 1 Accent 4" w:semiHidden="0" w:uiPriority="63" w:unhideWhenUsed="0"/>
+    <w:lsdException w:name="Medium Shading 2 Accent 4" w:semiHidden="0" w:uiPriority="64" w:unhideWhenUsed="0"/>
+    <w:lsdException w:name="Medium List 1 Accent 4" w:semiHidden="0" w:uiPriority="65" w:unhideWhenUsed="0"/>
+    <w:lsdException w:name="Medium List 2 Accent 4" w:semiHidden="0" w:uiPriority="66" w:unhideWhenUsed="0"/>
+    <w:lsdException w:name="Medium Grid 1 Accent 4" w:semiHidden="0" w:uiPriority="67" w:unhideWhenUsed="0"/>
+    <w:lsdException w:name="Medium Grid 2 Accent 4" w:semiHidden="0" w:uiPriority="68" w:unhideWhenUsed="0"/>
+    <w:lsdException w:name="Medium Grid 3 Accent 4" w:semiHidden="0" w:uiPriority="69" w:unhideWhenUsed="0"/>
+    <w:lsdException w:name="Dark List Accent 4" w:semiHidden="0" w:uiPriority="70" w:unhideWhenUsed="0"/>
+    <w:lsdException w:name="Colorful Shading Accent 4" w:semiHidden="0" w:uiPriority="71" w:unhideWhenUsed="0"/>
+    <w:lsdException w:name="Colorful List Accent 4" w:semiHidden="0" w:uiPriority="72" w:unhideWhenUsed="0"/>
+    <w:lsdException w:name="Colorful Grid Accent 4" w:semiHidden="0" w:uiPriority="73" w:unhideWhenUsed="0"/>
+    <w:lsdException w:name="Light Shading Accent 5" w:semiHidden="0" w:uiPriority="60" w:unhideWhenUsed="0"/>
+    <w:lsdException w:name="Light List Accent 5" w:semiHidden="0" w:uiPriority="61" w:unhideWhenUsed="0"/>
+    <w:lsdException w:name="Light Grid Accent 5" w:semiHidden="0" w:uiPriority="62" w:unhideWhenUsed="0"/>
+    <w:lsdException w:name="Medium Shading 1 Accent 5" w:semiHidden="0" w:uiPriority="63" w:unhideWhenUsed="0"/>
+    <w:lsdException w:name="Medium Shading 2 Accent 5" w:semiHidden="0" w:uiPriority="64" w:unhideWhenUsed="0"/>
+    <w:lsdException w:name="Medium List 1 Accent 5" w:semiHidden="0" w:uiPriority="65" w:unhideWhenUsed="0"/>
+    <w:lsdException w:name="Medium List 2 Accent 5" w:semiHidden="0" w:uiPriority="66" w:unhideWhenUsed="0"/>
+    <w:lsdException w:name="Medium Grid 1 Accent 5" w:semiHidden="0" w:uiPriority="67" w:unhideWhenUsed="0"/>
+    <w:lsdException w:name="Medium Grid 2 Accent 5" w:semiHidden="0" w:uiPriority="68" w:unhideWhenUsed="0"/>
+    <w:lsdException w:name="Medium Grid 3 Accent 5" w:semiHidden="0" w:uiPriority="69" w:unhideWhenUsed="0"/>
+    <w:lsdException w:name="Dark List Accent 5" w:semiHidden="0" w:uiPriority="70" w:unhideWhenUsed="0"/>
+    <w:lsdException w:name="Colorful Shading Accent 5" w:semiHidden="0" w:uiPriority="71" w:unhideWhenUsed="0"/>
+    <w:lsdException w:name="Colorful List Accent 5" w:semiHidden="0" w:uiPriority="72" w:unhideWhenUsed="0"/>
+    <w:lsdException w:name="Colorful Grid Accent 5" w:semiHidden="0" w:uiPriority="73" w:unhideWhenUsed="0"/>
+    <w:lsdException w:name="Light Shading Accent 6" w:semiHidden="0" w:uiPriority="60" w:unhideWhenUsed="0"/>
+    <w:lsdException w:name="Light List Accent 6" w:semiHidden="0" w:uiPriority="61" w:unhideWhenUsed="0"/>
+    <w:lsdException w:name="Light Grid Accent 6" w:semiHidden="0" w:uiPriority="62" w:unhideWhenUsed="0"/>
+    <w:lsdException w:name="Medium Shading 1 Accent 6" w:semiHidden="0" w:uiPriority="63" w:unhideWhenUsed="0"/>
+    <w:lsdException w:name="Medium Shading 2 Accent 6" w:semiHidden="0" w:uiPriority="64" w:unhideWhenUsed="0"/>
+    <w:lsdException w:name="Medium List 1 Accent 6" w:semiHidden="0" w:uiPriority="65" w:unhideWhenUsed="0"/>
+    <w:lsdException w:name="Medium List 2 Accent 6" w:semiHidden="0" w:uiPriority="66" w:unhideWhenUsed="0"/>
+    <w:lsdException w:name="Medium Grid 1 Accent 6" w:semiHidden="0" w:uiPriority="67" w:unhideWhenUsed="0"/>
+    <w:lsdException w:name="Medium Grid 2 Accent 6" w:semiHidden="0" w:uiPriority="68" w:unhideWhenUsed="0"/>
+    <w:lsdException w:name="Medium Grid 3 Accent 6" w:semiHidden="0" w:uiPriority="69" w:unhideWhenUsed="0"/>
+    <w:lsdException w:name="Dark List Accent 6" w:semiHidden="0" w:uiPriority="70" w:unhideWhenUsed="0"/>
+    <w:lsdException w:name="Colorful Shading Accent 6" w:semiHidden="0" w:uiPriority="71" w:unhideWhenUsed="0"/>
+    <w:lsdException w:name="Colorful List Accent 6" w:semiHidden="0" w:uiPriority="72" w:unhideWhenUsed="0"/>
+    <w:lsdException w:name="Colorful Grid Accent 6" w:semiHidden="0" w:uiPriority="73" w:unhideWhenUsed="0"/>
+    <w:lsdException w:name="Subtle Emphasis" w:semiHidden="0" w:uiPriority="19" w:unhideWhenUsed="0" w:qFormat="1"/>
+    <w:lsdException w:name="Intense Emphasis" w:semiHidden="0" w:uiPriority="21" w:unhideWhenUsed="0" w:qFormat="1"/>
+    <w:lsdException w:name="Subtle Reference" w:semiHidden="0" w:uiPriority="31" w:unhideWhenUsed="0" w:qFormat="1"/>
+    <w:lsdException w:name="Intense Reference" w:semiHidden="0" w:uiPriority="32" w:unhideWhenUsed="0" w:qFormat="1"/>
+    <w:lsdException w:name="Book Title" w:semiHidden="0" w:uiPriority="33" w:unhideWhenUsed="0" w:qFormat="1"/>
+    <w:lsdException w:name="Bibliography" w:uiPriority="37"/>
+    <w:lsdException w:name="TOC Heading" w:uiPriority="39" w:qFormat="1"/>
+  </w:latentStyles>
+  <w:style w:type="paragraph" w:default="1" w:styleId="Normal">
+    <w:name w:val="Normal"/>
+    <w:qFormat/>
+  </w:style>
+  <w:style w:type="character" w:default="1" w:styleId="DefaultParagraphFont">
+    <w:name w:val="Default Paragraph Font"/>
+    <w:uiPriority w:val="1"/>
+    <w:semiHidden/>
+    <w:unhideWhenUsed/>
+  </w:style>
+  <w:style w:type="table" w:default="1" w:styleId="TableNormal">
+    <w:name w:val="Normal Table"/>
+    <w:uiPriority w:val="99"/>
+    <w:semiHidden/>
+    <w:unhideWhenUsed/>
+    <w:tblPr>
+      <w:tblInd w:w="0" w:type="dxa"/>
+      <w:tblCellMar>
+        <w:top w:w="0" w:type="dxa"/>
+        <w:left w:w="108" w:type="dxa"/>
+        <w:bottom w:w="0" w:type="dxa"/>
+        <w:right w:w="108" w:type="dxa"/>
+      </w:tblCellMar>
+    </w:tblPr>
+  </w:style>
+  <w:style w:type="numbering" w:default="1" w:styleId="NoList">
+    <w:name w:val="No List"/>
+    <w:uiPriority w:val="99"/>
+    <w:semiHidden/>
+    <w:unhideWhenUsed/>
   </w:style>
 </w:styles>
 </file>

</xml_diff>